<commit_message>
El documento se completa mejor falta mas para la base de datos
</commit_message>
<xml_diff>
--- a/src/assets/doc/Aerocivil.docx
+++ b/src/assets/doc/Aerocivil.docx
@@ -200,6 +200,73 @@
           <w:sz w:val="24"/>
         </w:rPr>
       </w:pPr>
+      <w:r>
+        <w:rPr>
+          <w:rFonts w:ascii="Arial" w:eastAsia="Arial" w:hAnsi="Arial"/>
+          <w:b/>
+          <w:noProof/>
+          <w:sz w:val="16"/>
+        </w:rPr>
+        <w:drawing>
+          <wp:anchor distT="0" distB="0" distL="114300" distR="114300" simplePos="0" relativeHeight="251655168" behindDoc="1" locked="0" layoutInCell="1" allowOverlap="1">
+            <wp:simplePos x="0" y="0"/>
+            <wp:positionH relativeFrom="margin">
+              <wp:align>right</wp:align>
+            </wp:positionH>
+            <wp:positionV relativeFrom="paragraph">
+              <wp:posOffset>144780</wp:posOffset>
+            </wp:positionV>
+            <wp:extent cx="6869430" cy="314325"/>
+            <wp:effectExtent l="0" t="0" r="7620" b="9525"/>
+            <wp:wrapNone/>
+            <wp:docPr id="3" name="Imagen 3"/>
+            <wp:cNvGraphicFramePr>
+              <a:graphicFrameLocks xmlns:a="http://schemas.openxmlformats.org/drawingml/2006/main" noChangeAspect="1"/>
+            </wp:cNvGraphicFramePr>
+            <a:graphic xmlns:a="http://schemas.openxmlformats.org/drawingml/2006/main">
+              <a:graphicData uri="http://schemas.openxmlformats.org/drawingml/2006/picture">
+                <pic:pic xmlns:pic="http://schemas.openxmlformats.org/drawingml/2006/picture">
+                  <pic:nvPicPr>
+                    <pic:cNvPr id="0" name="Picture 3"/>
+                    <pic:cNvPicPr>
+                      <a:picLocks noChangeAspect="1" noChangeArrowheads="1"/>
+                    </pic:cNvPicPr>
+                  </pic:nvPicPr>
+                  <pic:blipFill>
+                    <a:blip r:embed="rId5">
+                      <a:extLst>
+                        <a:ext uri="{28A0092B-C50C-407E-A947-70E740481C1C}">
+                          <a14:useLocalDpi xmlns:a14="http://schemas.microsoft.com/office/drawing/2010/main" val="0"/>
+                        </a:ext>
+                      </a:extLst>
+                    </a:blip>
+                    <a:srcRect/>
+                    <a:stretch>
+                      <a:fillRect/>
+                    </a:stretch>
+                  </pic:blipFill>
+                  <pic:spPr bwMode="auto">
+                    <a:xfrm>
+                      <a:off x="0" y="0"/>
+                      <a:ext cx="6869430" cy="314325"/>
+                    </a:xfrm>
+                    <a:prstGeom prst="rect">
+                      <a:avLst/>
+                    </a:prstGeom>
+                    <a:noFill/>
+                  </pic:spPr>
+                </pic:pic>
+              </a:graphicData>
+            </a:graphic>
+            <wp14:sizeRelH relativeFrom="page">
+              <wp14:pctWidth>0</wp14:pctWidth>
+            </wp14:sizeRelH>
+            <wp14:sizeRelV relativeFrom="page">
+              <wp14:pctHeight>0</wp14:pctHeight>
+            </wp14:sizeRelV>
+          </wp:anchor>
+        </w:drawing>
+      </w:r>
     </w:p>
     <w:tbl>
       <w:tblPr>
@@ -4553,6 +4620,8 @@
             </w:pPr>
           </w:p>
         </w:tc>
+        <w:bookmarkStart w:id="1" w:name="_GoBack"/>
+        <w:bookmarkEnd w:id="1"/>
       </w:tr>
       <w:tr>
         <w:trPr>
@@ -17194,8 +17263,6 @@
                 <w:sz w:val="17"/>
               </w:rPr>
             </w:pPr>
-            <w:bookmarkStart w:id="1" w:name="_GoBack"/>
-            <w:bookmarkEnd w:id="1"/>
           </w:p>
         </w:tc>
         <w:tc>
@@ -26158,73 +26225,6 @@
           <w:sz w:val="24"/>
         </w:rPr>
       </w:pPr>
-      <w:r>
-        <w:rPr>
-          <w:rFonts w:ascii="Arial" w:eastAsia="Arial" w:hAnsi="Arial"/>
-          <w:b/>
-          <w:noProof/>
-          <w:sz w:val="16"/>
-        </w:rPr>
-        <w:drawing>
-          <wp:anchor distT="0" distB="0" distL="114300" distR="114300" simplePos="0" relativeHeight="251655168" behindDoc="1" locked="0" layoutInCell="1" allowOverlap="1">
-            <wp:simplePos x="0" y="0"/>
-            <wp:positionH relativeFrom="column">
-              <wp:posOffset>1905</wp:posOffset>
-            </wp:positionH>
-            <wp:positionV relativeFrom="paragraph">
-              <wp:posOffset>-8193405</wp:posOffset>
-            </wp:positionV>
-            <wp:extent cx="6869430" cy="283210"/>
-            <wp:effectExtent l="0" t="0" r="0" b="0"/>
-            <wp:wrapNone/>
-            <wp:docPr id="3" name="Imagen 3"/>
-            <wp:cNvGraphicFramePr>
-              <a:graphicFrameLocks xmlns:a="http://schemas.openxmlformats.org/drawingml/2006/main" noChangeAspect="1"/>
-            </wp:cNvGraphicFramePr>
-            <a:graphic xmlns:a="http://schemas.openxmlformats.org/drawingml/2006/main">
-              <a:graphicData uri="http://schemas.openxmlformats.org/drawingml/2006/picture">
-                <pic:pic xmlns:pic="http://schemas.openxmlformats.org/drawingml/2006/picture">
-                  <pic:nvPicPr>
-                    <pic:cNvPr id="0" name="Picture 3"/>
-                    <pic:cNvPicPr>
-                      <a:picLocks noChangeAspect="1" noChangeArrowheads="1"/>
-                    </pic:cNvPicPr>
-                  </pic:nvPicPr>
-                  <pic:blipFill>
-                    <a:blip r:embed="rId5">
-                      <a:extLst>
-                        <a:ext uri="{28A0092B-C50C-407E-A947-70E740481C1C}">
-                          <a14:useLocalDpi xmlns:a14="http://schemas.microsoft.com/office/drawing/2010/main" val="0"/>
-                        </a:ext>
-                      </a:extLst>
-                    </a:blip>
-                    <a:srcRect/>
-                    <a:stretch>
-                      <a:fillRect/>
-                    </a:stretch>
-                  </pic:blipFill>
-                  <pic:spPr bwMode="auto">
-                    <a:xfrm>
-                      <a:off x="0" y="0"/>
-                      <a:ext cx="6869430" cy="283210"/>
-                    </a:xfrm>
-                    <a:prstGeom prst="rect">
-                      <a:avLst/>
-                    </a:prstGeom>
-                    <a:noFill/>
-                  </pic:spPr>
-                </pic:pic>
-              </a:graphicData>
-            </a:graphic>
-            <wp14:sizeRelH relativeFrom="page">
-              <wp14:pctWidth>0</wp14:pctWidth>
-            </wp14:sizeRelH>
-            <wp14:sizeRelV relativeFrom="page">
-              <wp14:pctHeight>0</wp14:pctHeight>
-            </wp14:sizeRelV>
-          </wp:anchor>
-        </w:drawing>
-      </w:r>
       <w:r>
         <w:rPr>
           <w:rFonts w:ascii="Arial" w:eastAsia="Arial" w:hAnsi="Arial"/>

</xml_diff>